<commit_message>
Grammar checks and narrative changes
</commit_message>
<xml_diff>
--- a/Out-of-Pocket-Expenditure-by-Snakebite-victims-in-Rural-Ghana.docx
+++ b/Out-of-Pocket-Expenditure-by-Snakebite-victims-in-Rural-Ghana.docx
@@ -83,7 +83,7 @@
         <w:pStyle w:val="Date"/>
       </w:pPr>
       <w:r>
-        <w:t xml:space="preserve">2021-12-12</w:t>
+        <w:t xml:space="preserve">2021-12-15</w:t>
       </w:r>
     </w:p>
     <w:p>
@@ -2793,7 +2793,7 @@
         </w:rPr>
         <w:t xml:space="preserve">Table </w:t>
       </w:r>
-      <w:bookmarkStart w:id="b0eef43a-8d4a-475b-b038-bac8051e31c4" w:name="tbldem"/>
+      <w:bookmarkStart w:id="7170c16c-647e-4454-a960-5ef38228ff1a" w:name="tbldem"/>
       <w:r xmlns:w="http://schemas.openxmlformats.org/wordprocessingml/2006/main" xmlns:wp="http://schemas.openxmlformats.org/drawingml/2006/wordprocessingDrawing" xmlns:r="http://schemas.openxmlformats.org/officeDocument/2006/relationships" xmlns:w14="http://schemas.microsoft.com/office/word/2010/wordml">
         <w:rPr>
           <w:rFonts/>
@@ -2815,7 +2815,7 @@
         </w:rPr>
         <w:fldChar w:fldCharType="end" w:dirty="true"/>
       </w:r>
-      <w:bookmarkEnd w:id="b0eef43a-8d4a-475b-b038-bac8051e31c4"/>
+      <w:bookmarkEnd w:id="7170c16c-647e-4454-a960-5ef38228ff1a"/>
       <w:r>
         <w:t xml:space="preserve">: </w:t>
       </w:r>
@@ -2837,7 +2837,7 @@
         <w:pStyle w:val="FirstParagraph"/>
       </w:pPr>
       <w:r>
-        <w:t xml:space="preserve">The total OOP from 2016 to 2019 at the hospital was USD61,224 (Table</w:t>
+        <w:t xml:space="preserve">The total OOP from 2016 to 2019 at the hospital was USD 61,224 (Table</w:t>
       </w:r>
       <w:r>
         <w:t xml:space="preserve"> </w:t>
@@ -2857,7 +2857,7 @@
         </w:r>
       </w:hyperlink>
       <w:r>
-        <w:t xml:space="preserve">) of which 12,274 were payments made by victims that had the NHIS at the time of admissions and 48,949 were paid by victims without an insurance cover. The median amount paid by NHIS clients was 7 (4, 17) compared to a median (IQR) of34 (22, 74) by non-insured clients. The total OOP by males was 41,674 compared to 19,550 among females. The median (IQR) OOP between gender was relatively similar even though it was higher in males [29 (10, 62)] compared to females [23 (7, 50)]. The median. When the insurance cover of the victims was taken into account, uninsured victims paid over 4 times as much as those with insurance paid, with very little differences between males and females. From 2016 to 2108, there was a steady increase in the total OP for snakebite victims at the hospital. However, the total OOP trippled from about USD 10,500 to almost USD 30,000. In response, the median increased by about a factor or 4 from USD 22 in 2018 to USD 97 in 2019. The situation was dire for non-insured clients when the median(IQR) increased from 27 (18, 38) in 2018 to 103 (84, 124) in 2019. The insured clients were not spared the surge, paying a median(IQR) of 7 (5, 10) in 2018 then 92 (6, 103). For a successful treatment, victims without an insurance cover paid a median(IQR) of 34 (22, 72) compared to 7 (4, 17) who had an insurance cover. There were only 2 clients who had an insurance cover and died.</w:t>
+        <w:t xml:space="preserve">) of which 12,274 were payments made by victims that had the NHIS at the time of admissions and 48,949 were paid by victims without an insurance cover. The median amount paid by NHIS clients was 7 (4, 17) compared to a median (IQR) of 34 (22, 74) by non-insured clients. The total OOP by males was 41,674 compared to 19,550 among females. The median (IQR) OOP between gender was relatively similar even though it was higher in males [29 (10, 62)] compared to females [23 (7, 50)]. When the insurance cover of the victims was taken into account, uninsured victims paid over 4 times as much as those with insurance paid, with very little differences between males and females. From 2016 to 2018, there was a steady increase in the total OP for snakebite victims at the hospital. However, the total OOP trippled from about USD 10,500 to almost USD 30,000. In response, the median increased by about a factor or 4 from USD 22 in 2018 to USD 97 in 2019. The situation was dire for non-insured clients when the median(IQR) increased from 27 (18, 38) in 2018 to 103 (84, 124) in 2019. The insured clients were not spared the surge, paying a median(IQR) of 7 (5, 10) in 2018 then 92 (6, 103). For a successful treatment, victims without an insurance cover paid a median(IQR) of 34 (22, 72) compared to 7 (4, 17) who had an insurance cover. There were only 2 clients who had an insurance cover and died.</w:t>
       </w:r>
     </w:p>
     <w:tbl xmlns:w="http://schemas.openxmlformats.org/wordprocessingml/2006/main" xmlns:r="http://schemas.openxmlformats.org/officeDocument/2006/relationships" xmlns:w14="http://schemas.microsoft.com/office/word/2010/wordml" xmlns:wp="http://schemas.openxmlformats.org/drawingml/2006/wordprocessingDrawing" xmlns:a="http://schemas.openxmlformats.org/drawingml/2006/main" xmlns:pic="http://schemas.openxmlformats.org/drawingml/2006/picture">
@@ -6803,7 +6803,7 @@
         </w:rPr>
         <w:t xml:space="preserve">Table </w:t>
       </w:r>
-      <w:bookmarkStart w:id="a40246cb-d266-48cd-8d36-b0f09e75690e" w:name="pay-smry"/>
+      <w:bookmarkStart w:id="5c89499c-fd87-411f-98d8-0701c2de34f0" w:name="pay-smry"/>
       <w:r xmlns:w="http://schemas.openxmlformats.org/wordprocessingml/2006/main" xmlns:wp="http://schemas.openxmlformats.org/drawingml/2006/wordprocessingDrawing" xmlns:r="http://schemas.openxmlformats.org/officeDocument/2006/relationships" xmlns:w14="http://schemas.microsoft.com/office/word/2010/wordml">
         <w:rPr>
           <w:rFonts/>
@@ -6825,7 +6825,7 @@
         </w:rPr>
         <w:fldChar w:fldCharType="end" w:dirty="true"/>
       </w:r>
-      <w:bookmarkEnd w:id="a40246cb-d266-48cd-8d36-b0f09e75690e"/>
+      <w:bookmarkEnd w:id="5c89499c-fd87-411f-98d8-0701c2de34f0"/>
       <w:r>
         <w:t xml:space="preserve">: </w:t>
       </w:r>
@@ -6900,7 +6900,7 @@
         </w:rPr>
         <w:t xml:space="preserve">Figure </w:t>
       </w:r>
-      <w:bookmarkStart w:id="7713cc19-8dc9-48e0-975e-7babb9df7404" w:name="oop-trend"/>
+      <w:bookmarkStart w:id="50333edb-a08d-491c-8a61-6193c4310606" w:name="oop-trend"/>
       <w:r xmlns:w="http://schemas.openxmlformats.org/wordprocessingml/2006/main" xmlns:wp="http://schemas.openxmlformats.org/drawingml/2006/wordprocessingDrawing" xmlns:r="http://schemas.openxmlformats.org/officeDocument/2006/relationships" xmlns:w14="http://schemas.microsoft.com/office/word/2010/wordml">
         <w:rPr>
           <w:rFonts/>
@@ -6922,7 +6922,7 @@
         </w:rPr>
         <w:fldChar w:fldCharType="end" w:dirty="true"/>
       </w:r>
-      <w:bookmarkEnd w:id="7713cc19-8dc9-48e0-975e-7babb9df7404"/>
+      <w:bookmarkEnd w:id="50333edb-a08d-491c-8a61-6193c4310606"/>
       <w:r>
         <w:t xml:space="preserve">: </w:t>
       </w:r>
@@ -7610,7 +7610,7 @@
         </w:rPr>
         <w:t xml:space="preserve">Table </w:t>
       </w:r>
-      <w:bookmarkStart w:id="efe4d2ed-3124-4e06-8a3e-6a793063c4e6" w:name="svs-smry"/>
+      <w:bookmarkStart w:id="e4d4bf87-9524-407f-9aae-4f90c550c169" w:name="svs-smry"/>
       <w:r xmlns:w="http://schemas.openxmlformats.org/wordprocessingml/2006/main" xmlns:wp="http://schemas.openxmlformats.org/drawingml/2006/wordprocessingDrawing" xmlns:r="http://schemas.openxmlformats.org/officeDocument/2006/relationships" xmlns:w14="http://schemas.microsoft.com/office/word/2010/wordml">
         <w:rPr>
           <w:rFonts/>
@@ -7632,7 +7632,7 @@
         </w:rPr>
         <w:fldChar w:fldCharType="end" w:dirty="true"/>
       </w:r>
-      <w:bookmarkEnd w:id="efe4d2ed-3124-4e06-8a3e-6a793063c4e6"/>
+      <w:bookmarkEnd w:id="e4d4bf87-9524-407f-9aae-4f90c550c169"/>
       <w:r>
         <w:t xml:space="preserve">: </w:t>
       </w:r>
@@ -7655,7 +7655,10 @@
         <w:pStyle w:val="FirstParagraph"/>
       </w:pPr>
       <w:r>
-        <w:t xml:space="preserve">As indicated earlier, total OOP at the hospital was USD 61,224, of which 48,949 were by victims without an insurance cover at the time of admission. The median(IQR) was 33.9 (21.9, 74.2) and 7.2 (3.6, 17.2) for clients without insurance and those with the NHIS respectively. The median difference was statistically very significant. Victims without a health insurance cover paid a total of USD 3,524 for consultation compared to USD 510 among victims with the NHIS. bringing it to a total of 4,034. The median payment for consultation for victims without an insurance cover at the time of admission was 3.7 (3.3, 4.1) compared to a median(IQR) of 1.2 (0.4, 1.5) among victims with an insurance cover. The difference in medians again was statistically significant. Through the hospitals exemptions policy, and amount of USD 140 was exempted from patients with a health insurance cover but only USD 71 was exempted from those without an insurance. The median exempted amount was statistically different between those with an insurance cover and those without insurance. (</w:t>
+        <w:t xml:space="preserve">As indicated earlier, total OOP at the hospital was USD 61,224, of which 48,949 were by victims without an insurance cover at the time of admission. The median(IQR) was 33.9 (21.9, 74.2) and 7.2 (3.6, 17.2) for clients without insurance and those with the NHIS respectively. The median difference was statistically very significant. Victims without a health insurance cover paid a total of USD 3,524 for consultation compared to USD 510 among victims with the NHIS. bringing it to a total of 4,034. The median payment for consultation for victims without an insurance cover at the time of admission was 3.7 (3.3, 4.1) compared to a median(IQR) of 1.2 (0.4, 1.5) among victims with an insurance cover. The difference in medians again was statistically significant. Through the hospitals exemptions policy, and amount of USD 140 was exempted from patients with a health insurance cover but only USD 71 was exempted from those without an insurance. The median exempted amount was statistically different between those with an insurance cover and those without insurance. Table</w:t>
+      </w:r>
+      <w:r>
+        <w:t xml:space="preserve"> </w:t>
       </w:r>
       <w:hyperlink w:anchor="exptbl">
         <w:r xmlns:w="http://schemas.openxmlformats.org/wordprocessingml/2006/main" xmlns:wp="http://schemas.openxmlformats.org/drawingml/2006/wordprocessingDrawing" xmlns:r="http://schemas.openxmlformats.org/officeDocument/2006/relationships" xmlns:w14="http://schemas.microsoft.com/office/word/2010/wordml">
@@ -7672,7 +7675,10 @@
         </w:r>
       </w:hyperlink>
       <w:r>
-        <w:t xml:space="preserve">) details the breakdown of payments from drugs and other services at the hospital.</w:t>
+        <w:t xml:space="preserve"> </w:t>
+      </w:r>
+      <w:r>
+        <w:t xml:space="preserve">details the breakdown of payments from drugs and other services at the hospital.</w:t>
       </w:r>
     </w:p>
     <w:tbl xmlns:w="http://schemas.openxmlformats.org/wordprocessingml/2006/main" xmlns:r="http://schemas.openxmlformats.org/officeDocument/2006/relationships" xmlns:w14="http://schemas.microsoft.com/office/word/2010/wordml" xmlns:wp="http://schemas.openxmlformats.org/drawingml/2006/wordprocessingDrawing" xmlns:a="http://schemas.openxmlformats.org/drawingml/2006/main" xmlns:pic="http://schemas.openxmlformats.org/drawingml/2006/picture">
@@ -9295,7 +9301,7 @@
         </w:rPr>
         <w:t xml:space="preserve">Table </w:t>
       </w:r>
-      <w:bookmarkStart w:id="b170423e-2283-4427-af87-4030022989f7" w:name="exptbl"/>
+      <w:bookmarkStart w:id="b98e4ee6-8356-4ab6-889a-ef1aa6bed723" w:name="exptbl"/>
       <w:r xmlns:w="http://schemas.openxmlformats.org/wordprocessingml/2006/main" xmlns:wp="http://schemas.openxmlformats.org/drawingml/2006/wordprocessingDrawing" xmlns:r="http://schemas.openxmlformats.org/officeDocument/2006/relationships" xmlns:w14="http://schemas.microsoft.com/office/word/2010/wordml">
         <w:rPr>
           <w:rFonts/>
@@ -9317,7 +9323,7 @@
         </w:rPr>
         <w:fldChar w:fldCharType="end" w:dirty="true"/>
       </w:r>
-      <w:bookmarkEnd w:id="b170423e-2283-4427-af87-4030022989f7"/>
+      <w:bookmarkEnd w:id="b98e4ee6-8356-4ab6-889a-ef1aa6bed723"/>
       <w:r>
         <w:t xml:space="preserve">: </w:t>
       </w:r>

</xml_diff>